<commit_message>
Update 1. Requisitos para las materias.docx
</commit_message>
<xml_diff>
--- a/OYM/_DocumentosComunes/1. Requisitos para las materias.docx
+++ b/OYM/_DocumentosComunes/1. Requisitos para las materias.docx
@@ -1,10 +1,10 @@
 
 <file path=word/document.xml><?xml version="1.0" encoding="utf-8"?>
-<w:document xmlns:wpc="http://schemas.microsoft.com/office/word/2010/wordprocessingCanvas" xmlns:cx="http://schemas.microsoft.com/office/drawing/2014/chartex" xmlns:cx1="http://schemas.microsoft.com/office/drawing/2015/9/8/chartex" xmlns:cx2="http://schemas.microsoft.com/office/drawing/2015/10/21/chartex" xmlns:cx3="http://schemas.microsoft.com/office/drawing/2016/5/9/chartex" xmlns:cx4="http://schemas.microsoft.com/office/drawing/2016/5/10/chartex" xmlns:cx5="http://schemas.microsoft.com/office/drawing/2016/5/11/chartex" xmlns:cx6="http://schemas.microsoft.com/office/drawing/2016/5/12/chartex" xmlns:cx7="http://schemas.microsoft.com/office/drawing/2016/5/13/chartex" xmlns:cx8="http://schemas.microsoft.com/office/drawing/2016/5/14/chartex" xmlns:mc="http://schemas.openxmlformats.org/markup-compatibility/2006" xmlns:aink="http://schemas.microsoft.com/office/drawing/2016/ink" xmlns:am3d="http://schemas.microsoft.com/office/drawing/2017/model3d" xmlns:o="urn:schemas-microsoft-com:office:office" xmlns:r="http://schemas.openxmlformats.org/officeDocument/2006/relationships" xmlns:m="http://schemas.openxmlformats.org/officeDocument/2006/math" xmlns:v="urn:schemas-microsoft-com:vml" xmlns:wp14="http://schemas.microsoft.com/office/word/2010/wordprocessingDrawing" xmlns:wp="http://schemas.openxmlformats.org/drawingml/2006/wordprocessingDrawing" xmlns:w10="urn:schemas-microsoft-com:office:word" xmlns:w="http://schemas.openxmlformats.org/wordprocessingml/2006/main" xmlns:w14="http://schemas.microsoft.com/office/word/2010/wordml" xmlns:w15="http://schemas.microsoft.com/office/word/2012/wordml" xmlns:w16cid="http://schemas.microsoft.com/office/word/2016/wordml/cid" xmlns:w16se="http://schemas.microsoft.com/office/word/2015/wordml/symex" xmlns:wpg="http://schemas.microsoft.com/office/word/2010/wordprocessingGroup" xmlns:wpi="http://schemas.microsoft.com/office/word/2010/wordprocessingInk" xmlns:wne="http://schemas.microsoft.com/office/word/2006/wordml" xmlns:wps="http://schemas.microsoft.com/office/word/2010/wordprocessingShape" mc:Ignorable="w14 w15 w16se w16cid wp14">
+<w:document xmlns:wpc="http://schemas.microsoft.com/office/word/2010/wordprocessingCanvas" xmlns:mc="http://schemas.openxmlformats.org/markup-compatibility/2006" xmlns:o="urn:schemas-microsoft-com:office:office" xmlns:r="http://schemas.openxmlformats.org/officeDocument/2006/relationships" xmlns:m="http://schemas.openxmlformats.org/officeDocument/2006/math" xmlns:v="urn:schemas-microsoft-com:vml" xmlns:wp14="http://schemas.microsoft.com/office/word/2010/wordprocessingDrawing" xmlns:wp="http://schemas.openxmlformats.org/drawingml/2006/wordprocessingDrawing" xmlns:w10="urn:schemas-microsoft-com:office:word" xmlns:w="http://schemas.openxmlformats.org/wordprocessingml/2006/main" xmlns:w14="http://schemas.microsoft.com/office/word/2010/wordml" xmlns:w15="http://schemas.microsoft.com/office/word/2012/wordml" xmlns:wpg="http://schemas.microsoft.com/office/word/2010/wordprocessingGroup" xmlns:wpi="http://schemas.microsoft.com/office/word/2010/wordprocessingInk" xmlns:wne="http://schemas.microsoft.com/office/word/2006/wordml" xmlns:wps="http://schemas.microsoft.com/office/word/2010/wordprocessingShape" mc:Ignorable="w14 w15 wp14">
   <w:body>
     <w:p>
       <w:pPr>
-        <w:pStyle w:val="Prrafodelista"/>
+        <w:pStyle w:val="ListParagraph"/>
         <w:numPr>
           <w:ilvl w:val="0"/>
           <w:numId w:val="1"/>
@@ -40,14 +40,6 @@
           <w:szCs w:val="16"/>
           <w:lang w:val="es-DO"/>
         </w:rPr>
-        <w:t>, GitHub, YouTube, Facebook</w:t>
-      </w:r>
-      <w:r>
-        <w:rPr>
-          <w:sz w:val="16"/>
-          <w:szCs w:val="16"/>
-          <w:lang w:val="es-DO"/>
-        </w:rPr>
         <w:t xml:space="preserve">, </w:t>
       </w:r>
       <w:proofErr w:type="spellStart"/>
@@ -57,6 +49,32 @@
           <w:szCs w:val="16"/>
           <w:lang w:val="es-DO"/>
         </w:rPr>
+        <w:t>GitHub</w:t>
+      </w:r>
+      <w:proofErr w:type="spellEnd"/>
+      <w:r>
+        <w:rPr>
+          <w:sz w:val="16"/>
+          <w:szCs w:val="16"/>
+          <w:lang w:val="es-DO"/>
+        </w:rPr>
+        <w:t>, YouTube, Facebook</w:t>
+      </w:r>
+      <w:r>
+        <w:rPr>
+          <w:sz w:val="16"/>
+          <w:szCs w:val="16"/>
+          <w:lang w:val="es-DO"/>
+        </w:rPr>
+        <w:t xml:space="preserve">, </w:t>
+      </w:r>
+      <w:proofErr w:type="spellStart"/>
+      <w:r>
+        <w:rPr>
+          <w:sz w:val="16"/>
+          <w:szCs w:val="16"/>
+          <w:lang w:val="es-DO"/>
+        </w:rPr>
         <w:t>LinkeIn</w:t>
       </w:r>
       <w:proofErr w:type="spellEnd"/>
@@ -105,7 +123,7 @@
     </w:p>
     <w:p>
       <w:pPr>
-        <w:pStyle w:val="Prrafodelista"/>
+        <w:pStyle w:val="ListParagraph"/>
         <w:numPr>
           <w:ilvl w:val="0"/>
           <w:numId w:val="1"/>
@@ -224,7 +242,7 @@
     </w:p>
     <w:p>
       <w:pPr>
-        <w:pStyle w:val="Prrafodelista"/>
+        <w:pStyle w:val="ListParagraph"/>
         <w:numPr>
           <w:ilvl w:val="0"/>
           <w:numId w:val="1"/>
@@ -349,7 +367,7 @@
     </w:p>
     <w:p>
       <w:pPr>
-        <w:pStyle w:val="Prrafodelista"/>
+        <w:pStyle w:val="ListParagraph"/>
         <w:numPr>
           <w:ilvl w:val="0"/>
           <w:numId w:val="1"/>
@@ -431,7 +449,7 @@
     </w:p>
     <w:p>
       <w:pPr>
-        <w:pStyle w:val="Prrafodelista"/>
+        <w:pStyle w:val="ListParagraph"/>
         <w:numPr>
           <w:ilvl w:val="0"/>
           <w:numId w:val="1"/>
@@ -526,7 +544,7 @@
     </w:p>
     <w:p>
       <w:pPr>
-        <w:pStyle w:val="Prrafodelista"/>
+        <w:pStyle w:val="ListParagraph"/>
         <w:numPr>
           <w:ilvl w:val="0"/>
           <w:numId w:val="1"/>
@@ -551,7 +569,7 @@
     </w:p>
     <w:p>
       <w:pPr>
-        <w:pStyle w:val="Prrafodelista"/>
+        <w:pStyle w:val="ListParagraph"/>
         <w:numPr>
           <w:ilvl w:val="1"/>
           <w:numId w:val="1"/>
@@ -576,7 +594,7 @@
     </w:p>
     <w:p>
       <w:pPr>
-        <w:pStyle w:val="Prrafodelista"/>
+        <w:pStyle w:val="ListParagraph"/>
         <w:numPr>
           <w:ilvl w:val="0"/>
           <w:numId w:val="1"/>
@@ -601,7 +619,7 @@
     </w:p>
     <w:p>
       <w:pPr>
-        <w:pStyle w:val="Prrafodelista"/>
+        <w:pStyle w:val="ListParagraph"/>
         <w:numPr>
           <w:ilvl w:val="0"/>
           <w:numId w:val="1"/>
@@ -626,7 +644,7 @@
     </w:p>
     <w:p>
       <w:pPr>
-        <w:pStyle w:val="Prrafodelista"/>
+        <w:pStyle w:val="ListParagraph"/>
         <w:numPr>
           <w:ilvl w:val="0"/>
           <w:numId w:val="1"/>
@@ -677,7 +695,7 @@
     </w:p>
     <w:p>
       <w:pPr>
-        <w:pStyle w:val="Prrafodelista"/>
+        <w:pStyle w:val="ListParagraph"/>
         <w:numPr>
           <w:ilvl w:val="0"/>
           <w:numId w:val="1"/>
@@ -710,7 +728,7 @@
     </w:p>
     <w:p>
       <w:pPr>
-        <w:pStyle w:val="Prrafodelista"/>
+        <w:pStyle w:val="ListParagraph"/>
         <w:numPr>
           <w:ilvl w:val="0"/>
           <w:numId w:val="1"/>
@@ -735,7 +753,7 @@
     </w:p>
     <w:p>
       <w:pPr>
-        <w:pStyle w:val="Prrafodelista"/>
+        <w:pStyle w:val="ListParagraph"/>
         <w:numPr>
           <w:ilvl w:val="1"/>
           <w:numId w:val="1"/>
@@ -767,7 +785,7 @@
     </w:p>
     <w:p>
       <w:pPr>
-        <w:pStyle w:val="Prrafodelista"/>
+        <w:pStyle w:val="ListParagraph"/>
         <w:numPr>
           <w:ilvl w:val="1"/>
           <w:numId w:val="1"/>
@@ -799,7 +817,7 @@
     </w:p>
     <w:p>
       <w:pPr>
-        <w:pStyle w:val="Prrafodelista"/>
+        <w:pStyle w:val="ListParagraph"/>
         <w:numPr>
           <w:ilvl w:val="1"/>
           <w:numId w:val="1"/>
@@ -831,7 +849,7 @@
     </w:p>
     <w:p>
       <w:pPr>
-        <w:pStyle w:val="Prrafodelista"/>
+        <w:pStyle w:val="ListParagraph"/>
         <w:numPr>
           <w:ilvl w:val="0"/>
           <w:numId w:val="1"/>
@@ -873,7 +891,7 @@
     </w:p>
     <w:p>
       <w:pPr>
-        <w:pStyle w:val="Prrafodelista"/>
+        <w:pStyle w:val="ListParagraph"/>
         <w:numPr>
           <w:ilvl w:val="0"/>
           <w:numId w:val="1"/>
@@ -898,7 +916,7 @@
     </w:p>
     <w:p>
       <w:pPr>
-        <w:pStyle w:val="Prrafodelista"/>
+        <w:pStyle w:val="ListParagraph"/>
         <w:numPr>
           <w:ilvl w:val="0"/>
           <w:numId w:val="1"/>
@@ -955,7 +973,7 @@
     </w:p>
     <w:p>
       <w:pPr>
-        <w:pStyle w:val="Prrafodelista"/>
+        <w:pStyle w:val="ListParagraph"/>
         <w:spacing w:after="0" w:line="240" w:lineRule="auto"/>
         <w:ind w:left="284"/>
         <w:jc w:val="both"/>
@@ -966,7 +984,7 @@
       <w:hyperlink r:id="rId7" w:history="1">
         <w:r>
           <w:rPr>
-            <w:rStyle w:val="Hipervnculo"/>
+            <w:rStyle w:val="Hyperlink"/>
             <w:lang w:val="es-DO"/>
           </w:rPr>
           <w:t>sgermosen.com/p/estudiantes.html</w:t>
@@ -975,7 +993,7 @@
     </w:p>
     <w:p>
       <w:pPr>
-        <w:pStyle w:val="Prrafodelista"/>
+        <w:pStyle w:val="ListParagraph"/>
         <w:spacing w:after="0" w:line="240" w:lineRule="auto"/>
         <w:ind w:left="284"/>
         <w:jc w:val="both"/>
@@ -988,7 +1006,7 @@
     </w:p>
     <w:p>
       <w:pPr>
-        <w:pStyle w:val="Prrafodelista"/>
+        <w:pStyle w:val="ListParagraph"/>
         <w:spacing w:after="0" w:line="240" w:lineRule="auto"/>
         <w:ind w:left="284" w:hanging="284"/>
         <w:jc w:val="center"/>
@@ -1923,16 +1941,96 @@
         </w:rPr>
         <w:tab/>
       </w:r>
+      <w:r>
+        <w:rPr>
+          <w:color w:val="ED7D31" w:themeColor="accent2"/>
+          <w:sz w:val="16"/>
+          <w:szCs w:val="16"/>
+          <w:lang w:val="es-DO"/>
+        </w:rPr>
+        <w:tab/>
+      </w:r>
+      <w:r>
+        <w:rPr>
+          <w:b/>
+          <w:color w:val="ED7D31" w:themeColor="accent2"/>
+          <w:sz w:val="16"/>
+          <w:szCs w:val="16"/>
+          <w:lang w:val="es-DO"/>
+        </w:rPr>
+        <w:t xml:space="preserve"> </w:t>
+      </w:r>
+      <w:r>
+        <w:rPr>
+          <w:b/>
+          <w:color w:val="ED7D31" w:themeColor="accent2"/>
+          <w:sz w:val="16"/>
+          <w:szCs w:val="16"/>
+          <w:lang w:val="es-DO"/>
+        </w:rPr>
+        <w:tab/>
+      </w:r>
+      <w:r>
+        <w:rPr>
+          <w:b/>
+          <w:color w:val="ED7D31" w:themeColor="accent2"/>
+          <w:sz w:val="16"/>
+          <w:szCs w:val="16"/>
+          <w:lang w:val="es-DO"/>
+        </w:rPr>
+        <w:tab/>
+      </w:r>
+      <w:r>
+        <w:rPr>
+          <w:b/>
+          <w:color w:val="ED7D31" w:themeColor="accent2"/>
+          <w:sz w:val="16"/>
+          <w:szCs w:val="16"/>
+          <w:lang w:val="es-DO"/>
+        </w:rPr>
+        <w:tab/>
+      </w:r>
+      <w:r>
+        <w:rPr>
+          <w:b/>
+          <w:color w:val="ED7D31" w:themeColor="accent2"/>
+          <w:sz w:val="16"/>
+          <w:szCs w:val="16"/>
+          <w:lang w:val="es-DO"/>
+        </w:rPr>
+        <w:tab/>
+      </w:r>
+      <w:r>
+        <w:rPr>
+          <w:b/>
+          <w:color w:val="ED7D31" w:themeColor="accent2"/>
+          <w:sz w:val="16"/>
+          <w:szCs w:val="16"/>
+          <w:lang w:val="es-DO"/>
+        </w:rPr>
+        <w:t>(</w:t>
+      </w:r>
+      <w:r>
+        <w:rPr>
+          <w:b/>
+          <w:color w:val="ED7D31" w:themeColor="accent2"/>
+          <w:sz w:val="16"/>
+          <w:szCs w:val="16"/>
+          <w:lang w:val="es-DO"/>
+        </w:rPr>
+        <w:t>Exam</w:t>
+      </w:r>
       <w:bookmarkStart w:id="0" w:name="_GoBack"/>
       <w:bookmarkEnd w:id="0"/>
       <w:r>
         <w:rPr>
+          <w:b/>
           <w:color w:val="ED7D31" w:themeColor="accent2"/>
           <w:sz w:val="16"/>
           <w:szCs w:val="16"/>
           <w:lang w:val="es-DO"/>
         </w:rPr>
-        <w:tab/>
+        <w:t>en</w:t>
       </w:r>
       <w:r>
         <w:rPr>
@@ -1942,203 +2040,123 @@
           <w:szCs w:val="16"/>
           <w:lang w:val="es-DO"/>
         </w:rPr>
+        <w:t xml:space="preserve"> y </w:t>
+      </w:r>
+      <w:proofErr w:type="spellStart"/>
+      <w:r>
+        <w:rPr>
+          <w:b/>
+          <w:color w:val="ED7D31" w:themeColor="accent2"/>
+          <w:sz w:val="16"/>
+          <w:szCs w:val="16"/>
+          <w:lang w:val="es-DO"/>
+        </w:rPr>
+        <w:t>Cuest</w:t>
+      </w:r>
+      <w:proofErr w:type="spellEnd"/>
+      <w:r>
+        <w:rPr>
+          <w:b/>
+          <w:color w:val="ED7D31" w:themeColor="accent2"/>
+          <w:sz w:val="16"/>
+          <w:szCs w:val="16"/>
+          <w:lang w:val="es-DO"/>
+        </w:rPr>
+        <w:t>.</w:t>
+      </w:r>
+      <w:r>
+        <w:rPr>
+          <w:b/>
+          <w:color w:val="ED7D31" w:themeColor="accent2"/>
+          <w:sz w:val="16"/>
+          <w:szCs w:val="16"/>
+          <w:lang w:val="es-DO"/>
+        </w:rPr>
+        <w:t>)</w:t>
+      </w:r>
+      <w:r>
+        <w:rPr>
+          <w:color w:val="ED7D31" w:themeColor="accent2"/>
+          <w:sz w:val="16"/>
+          <w:szCs w:val="16"/>
+          <w:lang w:val="es-DO"/>
+        </w:rPr>
         <w:t xml:space="preserve"> </w:t>
       </w:r>
-      <w:r>
-        <w:rPr>
-          <w:b/>
-          <w:color w:val="ED7D31" w:themeColor="accent2"/>
-          <w:sz w:val="16"/>
-          <w:szCs w:val="16"/>
-          <w:lang w:val="es-DO"/>
-        </w:rPr>
-        <w:tab/>
-      </w:r>
-      <w:r>
-        <w:rPr>
-          <w:b/>
-          <w:color w:val="ED7D31" w:themeColor="accent2"/>
-          <w:sz w:val="16"/>
-          <w:szCs w:val="16"/>
-          <w:lang w:val="es-DO"/>
-        </w:rPr>
-        <w:tab/>
-      </w:r>
-      <w:r>
-        <w:rPr>
-          <w:b/>
-          <w:color w:val="ED7D31" w:themeColor="accent2"/>
-          <w:sz w:val="16"/>
-          <w:szCs w:val="16"/>
-          <w:lang w:val="es-DO"/>
-        </w:rPr>
-        <w:tab/>
-      </w:r>
-      <w:r>
-        <w:rPr>
-          <w:b/>
-          <w:color w:val="ED7D31" w:themeColor="accent2"/>
-          <w:sz w:val="16"/>
-          <w:szCs w:val="16"/>
-          <w:lang w:val="es-DO"/>
-        </w:rPr>
-        <w:tab/>
-      </w:r>
-      <w:r>
-        <w:rPr>
-          <w:b/>
-          <w:color w:val="ED7D31" w:themeColor="accent2"/>
-          <w:sz w:val="16"/>
-          <w:szCs w:val="16"/>
-          <w:lang w:val="es-DO"/>
-        </w:rPr>
-        <w:t>(</w:t>
-      </w:r>
-      <w:r>
-        <w:rPr>
-          <w:b/>
-          <w:color w:val="ED7D31" w:themeColor="accent2"/>
-          <w:sz w:val="16"/>
-          <w:szCs w:val="16"/>
-          <w:lang w:val="es-DO"/>
-        </w:rPr>
-        <w:t>Examen</w:t>
-      </w:r>
-      <w:r>
-        <w:rPr>
-          <w:b/>
-          <w:color w:val="ED7D31" w:themeColor="accent2"/>
-          <w:sz w:val="16"/>
-          <w:szCs w:val="16"/>
-          <w:lang w:val="es-DO"/>
-        </w:rPr>
-        <w:t xml:space="preserve"> y </w:t>
-      </w:r>
-      <w:proofErr w:type="spellStart"/>
-      <w:r>
-        <w:rPr>
-          <w:b/>
-          <w:color w:val="ED7D31" w:themeColor="accent2"/>
-          <w:sz w:val="16"/>
-          <w:szCs w:val="16"/>
-          <w:lang w:val="es-DO"/>
-        </w:rPr>
-        <w:t>Cuest</w:t>
-      </w:r>
-      <w:proofErr w:type="spellEnd"/>
-      <w:r>
-        <w:rPr>
-          <w:b/>
-          <w:color w:val="ED7D31" w:themeColor="accent2"/>
-          <w:sz w:val="16"/>
-          <w:szCs w:val="16"/>
-          <w:lang w:val="es-DO"/>
-        </w:rPr>
-        <w:t>.</w:t>
-      </w:r>
-      <w:r>
-        <w:rPr>
-          <w:b/>
-          <w:color w:val="ED7D31" w:themeColor="accent2"/>
-          <w:sz w:val="16"/>
-          <w:szCs w:val="16"/>
-          <w:lang w:val="es-DO"/>
-        </w:rPr>
-        <w:t>)</w:t>
-      </w:r>
-      <w:r>
-        <w:rPr>
-          <w:color w:val="ED7D31" w:themeColor="accent2"/>
+    </w:p>
+    <w:p>
+      <w:pPr>
+        <w:spacing w:after="0" w:line="240" w:lineRule="auto"/>
+        <w:ind w:left="284" w:hanging="284"/>
+        <w:jc w:val="both"/>
+        <w:rPr>
+          <w:color w:val="833C0B" w:themeColor="accent2" w:themeShade="80"/>
+          <w:sz w:val="16"/>
+          <w:szCs w:val="16"/>
+          <w:lang w:val="es-DO"/>
+        </w:rPr>
+      </w:pPr>
+      <w:r>
+        <w:rPr>
+          <w:color w:val="833C0B" w:themeColor="accent2" w:themeShade="80"/>
+          <w:sz w:val="16"/>
+          <w:szCs w:val="16"/>
+          <w:lang w:val="es-DO"/>
+        </w:rPr>
+        <w:t xml:space="preserve">Semana 11: </w:t>
+      </w:r>
+      <w:r>
+        <w:rPr>
+          <w:sz w:val="16"/>
+          <w:szCs w:val="16"/>
+          <w:lang w:val="es-DO"/>
+        </w:rPr>
+        <w:t xml:space="preserve">_____/______ </w:t>
+      </w:r>
+      <w:r>
+        <w:rPr>
+          <w:color w:val="833C0B" w:themeColor="accent2" w:themeShade="80"/>
+          <w:sz w:val="16"/>
+          <w:szCs w:val="16"/>
+          <w:lang w:val="es-DO"/>
+        </w:rPr>
+        <w:t xml:space="preserve">    </w:t>
+      </w:r>
+      <w:r>
+        <w:rPr>
+          <w:color w:val="833C0B" w:themeColor="accent2" w:themeShade="80"/>
+          <w:sz w:val="16"/>
+          <w:szCs w:val="16"/>
+          <w:lang w:val="es-DO"/>
+        </w:rPr>
+        <w:t xml:space="preserve">Semana 12: </w:t>
+      </w:r>
+      <w:r>
+        <w:rPr>
+          <w:sz w:val="16"/>
+          <w:szCs w:val="16"/>
+          <w:lang w:val="es-DO"/>
+        </w:rPr>
+        <w:t xml:space="preserve">_____/______ </w:t>
+      </w:r>
+      <w:r>
+        <w:rPr>
+          <w:color w:val="833C0B" w:themeColor="accent2" w:themeShade="80"/>
           <w:sz w:val="16"/>
           <w:szCs w:val="16"/>
           <w:lang w:val="es-DO"/>
         </w:rPr>
         <w:t xml:space="preserve"> </w:t>
       </w:r>
-    </w:p>
-    <w:p>
-      <w:pPr>
-        <w:spacing w:after="0" w:line="240" w:lineRule="auto"/>
-        <w:ind w:left="284" w:hanging="284"/>
-        <w:jc w:val="both"/>
+      <w:r>
         <w:rPr>
           <w:color w:val="833C0B" w:themeColor="accent2" w:themeShade="80"/>
           <w:sz w:val="16"/>
           <w:szCs w:val="16"/>
           <w:lang w:val="es-DO"/>
         </w:rPr>
-      </w:pPr>
-      <w:r>
-        <w:rPr>
-          <w:color w:val="833C0B" w:themeColor="accent2" w:themeShade="80"/>
-          <w:sz w:val="16"/>
-          <w:szCs w:val="16"/>
-          <w:lang w:val="es-DO"/>
-        </w:rPr>
-        <w:t xml:space="preserve">Semana 11: </w:t>
-      </w:r>
-      <w:r>
-        <w:rPr>
-          <w:sz w:val="16"/>
-          <w:szCs w:val="16"/>
-          <w:lang w:val="es-DO"/>
-        </w:rPr>
-        <w:t xml:space="preserve">_____/______ </w:t>
-      </w:r>
-      <w:r>
-        <w:rPr>
-          <w:color w:val="833C0B" w:themeColor="accent2" w:themeShade="80"/>
-          <w:sz w:val="16"/>
-          <w:szCs w:val="16"/>
-          <w:lang w:val="es-DO"/>
-        </w:rPr>
-        <w:t xml:space="preserve">    </w:t>
-      </w:r>
-      <w:r>
-        <w:rPr>
-          <w:color w:val="833C0B" w:themeColor="accent2" w:themeShade="80"/>
-          <w:sz w:val="16"/>
-          <w:szCs w:val="16"/>
-          <w:lang w:val="es-DO"/>
-        </w:rPr>
-        <w:t xml:space="preserve">Semana 12: </w:t>
-      </w:r>
-      <w:r>
-        <w:rPr>
-          <w:sz w:val="16"/>
-          <w:szCs w:val="16"/>
-          <w:lang w:val="es-DO"/>
-        </w:rPr>
-        <w:t>_____/_____</w:t>
-      </w:r>
-      <w:proofErr w:type="gramStart"/>
-      <w:r>
-        <w:rPr>
-          <w:sz w:val="16"/>
-          <w:szCs w:val="16"/>
-          <w:lang w:val="es-DO"/>
-        </w:rPr>
-        <w:t xml:space="preserve">_ </w:t>
-      </w:r>
-      <w:r>
-        <w:rPr>
-          <w:color w:val="833C0B" w:themeColor="accent2" w:themeShade="80"/>
-          <w:sz w:val="16"/>
-          <w:szCs w:val="16"/>
-          <w:lang w:val="es-DO"/>
-        </w:rPr>
-        <w:t xml:space="preserve"> </w:t>
-      </w:r>
-      <w:r>
-        <w:rPr>
-          <w:color w:val="833C0B" w:themeColor="accent2" w:themeShade="80"/>
-          <w:sz w:val="16"/>
-          <w:szCs w:val="16"/>
-          <w:lang w:val="es-DO"/>
-        </w:rPr>
-        <w:tab/>
-      </w:r>
-      <w:proofErr w:type="gramEnd"/>
+        <w:tab/>
+      </w:r>
       <w:r>
         <w:rPr>
           <w:color w:val="833C0B" w:themeColor="accent2" w:themeShade="80"/>
@@ -3131,15 +3149,17 @@
         </w:rPr>
       </w:pPr>
       <w:hyperlink r:id="rId8" w:history="1">
+        <w:proofErr w:type="gramStart"/>
         <w:r>
           <w:rPr>
-            <w:rStyle w:val="Hipervnculo"/>
+            <w:rStyle w:val="Hyperlink"/>
             <w:sz w:val="15"/>
             <w:szCs w:val="15"/>
             <w:lang w:val="es-DO"/>
           </w:rPr>
           <w:t>facebook.com/sgermosen24</w:t>
         </w:r>
+        <w:proofErr w:type="gramEnd"/>
       </w:hyperlink>
       <w:r>
         <w:rPr>
@@ -3205,9 +3225,10 @@
         </w:rPr>
       </w:pPr>
       <w:hyperlink r:id="rId9" w:history="1">
+        <w:proofErr w:type="gramStart"/>
         <w:r>
           <w:rPr>
-            <w:rStyle w:val="Hipervnculo"/>
+            <w:rStyle w:val="Hyperlink"/>
             <w:sz w:val="15"/>
             <w:szCs w:val="15"/>
             <w:lang w:val="es-DO"/>
@@ -3217,7 +3238,7 @@
         <w:proofErr w:type="spellStart"/>
         <w:r>
           <w:rPr>
-            <w:rStyle w:val="Hipervnculo"/>
+            <w:rStyle w:val="Hyperlink"/>
             <w:sz w:val="15"/>
             <w:szCs w:val="15"/>
             <w:lang w:val="es-DO"/>
@@ -3225,6 +3246,7 @@
           <w:t>sgrysoft</w:t>
         </w:r>
         <w:proofErr w:type="spellEnd"/>
+        <w:proofErr w:type="gramEnd"/>
       </w:hyperlink>
       <w:r>
         <w:rPr>
@@ -3234,7 +3256,6 @@
         </w:rPr>
         <w:t xml:space="preserve"> </w:t>
       </w:r>
-      <w:proofErr w:type="gramStart"/>
       <w:r>
         <w:rPr>
           <w:sz w:val="15"/>
@@ -3252,7 +3273,6 @@
         </w:rPr>
         <w:tab/>
       </w:r>
-      <w:proofErr w:type="gramEnd"/>
       <w:r>
         <w:rPr>
           <w:sz w:val="15"/>
@@ -3286,7 +3306,7 @@
       <w:hyperlink r:id="rId10" w:history="1">
         <w:r>
           <w:rPr>
-            <w:rStyle w:val="Hipervnculo"/>
+            <w:rStyle w:val="Hyperlink"/>
             <w:sz w:val="15"/>
             <w:szCs w:val="15"/>
             <w:lang w:val="es-DO"/>
@@ -3376,7 +3396,7 @@
         <w:spacing w:after="0" w:line="240" w:lineRule="auto"/>
         <w:jc w:val="both"/>
         <w:rPr>
-          <w:rStyle w:val="Hipervnculo"/>
+          <w:rStyle w:val="Hyperlink"/>
           <w:rFonts w:ascii="Times New Roman" w:hAnsi="Times New Roman" w:cs="Times New Roman"/>
           <w:sz w:val="20"/>
           <w:szCs w:val="20"/>
@@ -3431,7 +3451,7 @@
       <w:hyperlink r:id="rId11" w:history="1">
         <w:r>
           <w:rPr>
-            <w:rStyle w:val="Hipervnculo"/>
+            <w:rStyle w:val="Hyperlink"/>
             <w:rFonts w:ascii="Times New Roman" w:hAnsi="Times New Roman" w:cs="Times New Roman"/>
             <w:sz w:val="20"/>
             <w:szCs w:val="20"/>
@@ -3442,7 +3462,7 @@
         <w:proofErr w:type="spellStart"/>
         <w:r>
           <w:rPr>
-            <w:rStyle w:val="Hipervnculo"/>
+            <w:rStyle w:val="Hyperlink"/>
             <w:rFonts w:ascii="Times New Roman" w:hAnsi="Times New Roman" w:cs="Times New Roman"/>
             <w:sz w:val="20"/>
             <w:szCs w:val="20"/>
@@ -3497,7 +3517,7 @@
       <w:hyperlink r:id="rId12" w:history="1">
         <w:r>
           <w:rPr>
-            <w:rStyle w:val="Hipervnculo"/>
+            <w:rStyle w:val="Hyperlink"/>
             <w:rFonts w:ascii="Times New Roman" w:hAnsi="Times New Roman" w:cs="Times New Roman"/>
             <w:sz w:val="20"/>
             <w:szCs w:val="20"/>
@@ -3515,6 +3535,128 @@
         </w:rPr>
         <w:t xml:space="preserve">  </w:t>
       </w:r>
+    </w:p>
+    <w:p>
+      <w:pPr>
+        <w:spacing w:after="0" w:line="240" w:lineRule="auto"/>
+        <w:jc w:val="both"/>
+        <w:rPr>
+          <w:rFonts w:ascii="Times New Roman" w:hAnsi="Times New Roman" w:cs="Times New Roman"/>
+          <w:sz w:val="20"/>
+          <w:szCs w:val="20"/>
+          <w:lang w:val="es-DO"/>
+        </w:rPr>
+      </w:pPr>
+    </w:p>
+    <w:p>
+      <w:pPr>
+        <w:spacing w:after="0" w:line="240" w:lineRule="auto"/>
+        <w:jc w:val="both"/>
+        <w:rPr>
+          <w:rFonts w:ascii="Times New Roman" w:hAnsi="Times New Roman" w:cs="Times New Roman"/>
+          <w:sz w:val="20"/>
+          <w:szCs w:val="20"/>
+          <w:lang w:val="es-DO"/>
+        </w:rPr>
+      </w:pPr>
+      <w:proofErr w:type="spellStart"/>
+      <w:r>
+        <w:rPr>
+          <w:rFonts w:ascii="Times New Roman" w:hAnsi="Times New Roman" w:cs="Times New Roman"/>
+          <w:sz w:val="20"/>
+          <w:szCs w:val="20"/>
+          <w:lang w:val="es-DO"/>
+        </w:rPr>
+        <w:t>GitHub</w:t>
+      </w:r>
+      <w:proofErr w:type="spellEnd"/>
+      <w:r>
+        <w:rPr>
+          <w:rFonts w:ascii="Times New Roman" w:hAnsi="Times New Roman" w:cs="Times New Roman"/>
+          <w:sz w:val="20"/>
+          <w:szCs w:val="20"/>
+          <w:lang w:val="es-DO"/>
+        </w:rPr>
+        <w:t xml:space="preserve"> (Donde voy subiendo la nota, pero para verla tienes que crear una cuenta y darme </w:t>
+      </w:r>
+      <w:proofErr w:type="spellStart"/>
+      <w:proofErr w:type="gramStart"/>
+      <w:r>
+        <w:rPr>
+          <w:rFonts w:ascii="Times New Roman" w:hAnsi="Times New Roman" w:cs="Times New Roman"/>
+          <w:sz w:val="20"/>
+          <w:szCs w:val="20"/>
+          <w:lang w:val="es-DO"/>
+        </w:rPr>
+        <w:t>like</w:t>
+      </w:r>
+      <w:proofErr w:type="spellEnd"/>
+      <w:r>
+        <w:rPr>
+          <w:rFonts w:ascii="Times New Roman" w:hAnsi="Times New Roman" w:cs="Times New Roman"/>
+          <w:sz w:val="20"/>
+          <w:szCs w:val="20"/>
+          <w:lang w:val="es-DO"/>
+        </w:rPr>
+        <w:t xml:space="preserve"> :D</w:t>
+      </w:r>
+      <w:proofErr w:type="gramEnd"/>
+      <w:r>
+        <w:rPr>
+          <w:rFonts w:ascii="Times New Roman" w:hAnsi="Times New Roman" w:cs="Times New Roman"/>
+          <w:sz w:val="20"/>
+          <w:szCs w:val="20"/>
+          <w:lang w:val="es-DO"/>
+        </w:rPr>
+        <w:t>)</w:t>
+      </w:r>
+    </w:p>
+    <w:p>
+      <w:pPr>
+        <w:spacing w:after="0" w:line="240" w:lineRule="auto"/>
+        <w:jc w:val="both"/>
+        <w:rPr>
+          <w:rFonts w:ascii="Times New Roman" w:hAnsi="Times New Roman" w:cs="Times New Roman"/>
+          <w:sz w:val="20"/>
+          <w:szCs w:val="20"/>
+          <w:lang w:val="es-DO"/>
+        </w:rPr>
+      </w:pPr>
+    </w:p>
+    <w:p>
+      <w:pPr>
+        <w:spacing w:after="0" w:line="240" w:lineRule="auto"/>
+        <w:jc w:val="both"/>
+        <w:rPr>
+          <w:rFonts w:ascii="Times New Roman" w:hAnsi="Times New Roman" w:cs="Times New Roman"/>
+          <w:b/>
+          <w:sz w:val="20"/>
+          <w:szCs w:val="20"/>
+          <w:lang w:val="es-DO"/>
+        </w:rPr>
+      </w:pPr>
+      <w:r>
+        <w:rPr>
+          <w:rFonts w:ascii="Times New Roman" w:hAnsi="Times New Roman" w:cs="Times New Roman"/>
+          <w:b/>
+          <w:sz w:val="20"/>
+          <w:szCs w:val="20"/>
+          <w:lang w:val="es-DO"/>
+        </w:rPr>
+        <w:t>Github.com/</w:t>
+      </w:r>
+      <w:proofErr w:type="spellStart"/>
+      <w:r>
+        <w:rPr>
+          <w:rFonts w:ascii="Times New Roman" w:hAnsi="Times New Roman" w:cs="Times New Roman"/>
+          <w:b/>
+          <w:sz w:val="20"/>
+          <w:szCs w:val="20"/>
+          <w:lang w:val="es-DO"/>
+        </w:rPr>
+        <w:t>sgermosen</w:t>
+      </w:r>
+      <w:proofErr w:type="spellEnd"/>
     </w:p>
     <w:sectPr>
       <w:headerReference w:type="default" r:id="rId13"/>
@@ -3528,7 +3670,7 @@
 </file>
 
 <file path=word/endnotes.xml><?xml version="1.0" encoding="utf-8"?>
-<w:endnotes xmlns:wpc="http://schemas.microsoft.com/office/word/2010/wordprocessingCanvas" xmlns:cx="http://schemas.microsoft.com/office/drawing/2014/chartex" xmlns:cx1="http://schemas.microsoft.com/office/drawing/2015/9/8/chartex" xmlns:cx2="http://schemas.microsoft.com/office/drawing/2015/10/21/chartex" xmlns:cx3="http://schemas.microsoft.com/office/drawing/2016/5/9/chartex" xmlns:cx4="http://schemas.microsoft.com/office/drawing/2016/5/10/chartex" xmlns:cx5="http://schemas.microsoft.com/office/drawing/2016/5/11/chartex" xmlns:cx6="http://schemas.microsoft.com/office/drawing/2016/5/12/chartex" xmlns:cx7="http://schemas.microsoft.com/office/drawing/2016/5/13/chartex" xmlns:cx8="http://schemas.microsoft.com/office/drawing/2016/5/14/chartex" xmlns:mc="http://schemas.openxmlformats.org/markup-compatibility/2006" xmlns:aink="http://schemas.microsoft.com/office/drawing/2016/ink" xmlns:am3d="http://schemas.microsoft.com/office/drawing/2017/model3d" xmlns:o="urn:schemas-microsoft-com:office:office" xmlns:r="http://schemas.openxmlformats.org/officeDocument/2006/relationships" xmlns:m="http://schemas.openxmlformats.org/officeDocument/2006/math" xmlns:v="urn:schemas-microsoft-com:vml" xmlns:wp14="http://schemas.microsoft.com/office/word/2010/wordprocessingDrawing" xmlns:wp="http://schemas.openxmlformats.org/drawingml/2006/wordprocessingDrawing" xmlns:w10="urn:schemas-microsoft-com:office:word" xmlns:w="http://schemas.openxmlformats.org/wordprocessingml/2006/main" xmlns:w14="http://schemas.microsoft.com/office/word/2010/wordml" xmlns:w15="http://schemas.microsoft.com/office/word/2012/wordml" xmlns:w16cid="http://schemas.microsoft.com/office/word/2016/wordml/cid" xmlns:w16se="http://schemas.microsoft.com/office/word/2015/wordml/symex" xmlns:wpg="http://schemas.microsoft.com/office/word/2010/wordprocessingGroup" xmlns:wpi="http://schemas.microsoft.com/office/word/2010/wordprocessingInk" xmlns:wne="http://schemas.microsoft.com/office/word/2006/wordml" xmlns:wps="http://schemas.microsoft.com/office/word/2010/wordprocessingShape" mc:Ignorable="w14 w15 w16se w16cid wp14">
+<w:endnotes xmlns:wpc="http://schemas.microsoft.com/office/word/2010/wordprocessingCanvas" xmlns:mc="http://schemas.openxmlformats.org/markup-compatibility/2006" xmlns:o="urn:schemas-microsoft-com:office:office" xmlns:r="http://schemas.openxmlformats.org/officeDocument/2006/relationships" xmlns:m="http://schemas.openxmlformats.org/officeDocument/2006/math" xmlns:v="urn:schemas-microsoft-com:vml" xmlns:wp14="http://schemas.microsoft.com/office/word/2010/wordprocessingDrawing" xmlns:wp="http://schemas.openxmlformats.org/drawingml/2006/wordprocessingDrawing" xmlns:w10="urn:schemas-microsoft-com:office:word" xmlns:w="http://schemas.openxmlformats.org/wordprocessingml/2006/main" xmlns:w14="http://schemas.microsoft.com/office/word/2010/wordml" xmlns:w15="http://schemas.microsoft.com/office/word/2012/wordml" xmlns:wpg="http://schemas.microsoft.com/office/word/2010/wordprocessingGroup" xmlns:wpi="http://schemas.microsoft.com/office/word/2010/wordprocessingInk" xmlns:wne="http://schemas.microsoft.com/office/word/2006/wordml" xmlns:wps="http://schemas.microsoft.com/office/word/2010/wordprocessingShape" mc:Ignorable="w14 w15 wp14">
   <w:endnote w:type="separator" w:id="-1">
     <w:p>
       <w:pPr>
@@ -3553,7 +3695,7 @@
 </file>
 
 <file path=word/footnotes.xml><?xml version="1.0" encoding="utf-8"?>
-<w:footnotes xmlns:wpc="http://schemas.microsoft.com/office/word/2010/wordprocessingCanvas" xmlns:cx="http://schemas.microsoft.com/office/drawing/2014/chartex" xmlns:cx1="http://schemas.microsoft.com/office/drawing/2015/9/8/chartex" xmlns:cx2="http://schemas.microsoft.com/office/drawing/2015/10/21/chartex" xmlns:cx3="http://schemas.microsoft.com/office/drawing/2016/5/9/chartex" xmlns:cx4="http://schemas.microsoft.com/office/drawing/2016/5/10/chartex" xmlns:cx5="http://schemas.microsoft.com/office/drawing/2016/5/11/chartex" xmlns:cx6="http://schemas.microsoft.com/office/drawing/2016/5/12/chartex" xmlns:cx7="http://schemas.microsoft.com/office/drawing/2016/5/13/chartex" xmlns:cx8="http://schemas.microsoft.com/office/drawing/2016/5/14/chartex" xmlns:mc="http://schemas.openxmlformats.org/markup-compatibility/2006" xmlns:aink="http://schemas.microsoft.com/office/drawing/2016/ink" xmlns:am3d="http://schemas.microsoft.com/office/drawing/2017/model3d" xmlns:o="urn:schemas-microsoft-com:office:office" xmlns:r="http://schemas.openxmlformats.org/officeDocument/2006/relationships" xmlns:m="http://schemas.openxmlformats.org/officeDocument/2006/math" xmlns:v="urn:schemas-microsoft-com:vml" xmlns:wp14="http://schemas.microsoft.com/office/word/2010/wordprocessingDrawing" xmlns:wp="http://schemas.openxmlformats.org/drawingml/2006/wordprocessingDrawing" xmlns:w10="urn:schemas-microsoft-com:office:word" xmlns:w="http://schemas.openxmlformats.org/wordprocessingml/2006/main" xmlns:w14="http://schemas.microsoft.com/office/word/2010/wordml" xmlns:w15="http://schemas.microsoft.com/office/word/2012/wordml" xmlns:w16cid="http://schemas.microsoft.com/office/word/2016/wordml/cid" xmlns:w16se="http://schemas.microsoft.com/office/word/2015/wordml/symex" xmlns:wpg="http://schemas.microsoft.com/office/word/2010/wordprocessingGroup" xmlns:wpi="http://schemas.microsoft.com/office/word/2010/wordprocessingInk" xmlns:wne="http://schemas.microsoft.com/office/word/2006/wordml" xmlns:wps="http://schemas.microsoft.com/office/word/2010/wordprocessingShape" mc:Ignorable="w14 w15 w16se w16cid wp14">
+<w:footnotes xmlns:wpc="http://schemas.microsoft.com/office/word/2010/wordprocessingCanvas" xmlns:mc="http://schemas.openxmlformats.org/markup-compatibility/2006" xmlns:o="urn:schemas-microsoft-com:office:office" xmlns:r="http://schemas.openxmlformats.org/officeDocument/2006/relationships" xmlns:m="http://schemas.openxmlformats.org/officeDocument/2006/math" xmlns:v="urn:schemas-microsoft-com:vml" xmlns:wp14="http://schemas.microsoft.com/office/word/2010/wordprocessingDrawing" xmlns:wp="http://schemas.openxmlformats.org/drawingml/2006/wordprocessingDrawing" xmlns:w10="urn:schemas-microsoft-com:office:word" xmlns:w="http://schemas.openxmlformats.org/wordprocessingml/2006/main" xmlns:w14="http://schemas.microsoft.com/office/word/2010/wordml" xmlns:w15="http://schemas.microsoft.com/office/word/2012/wordml" xmlns:wpg="http://schemas.microsoft.com/office/word/2010/wordprocessingGroup" xmlns:wpi="http://schemas.microsoft.com/office/word/2010/wordprocessingInk" xmlns:wne="http://schemas.microsoft.com/office/word/2006/wordml" xmlns:wps="http://schemas.microsoft.com/office/word/2010/wordprocessingShape" mc:Ignorable="w14 w15 wp14">
   <w:footnote w:type="separator" w:id="-1">
     <w:p>
       <w:pPr>
@@ -3578,10 +3720,10 @@
 </file>
 
 <file path=word/header1.xml><?xml version="1.0" encoding="utf-8"?>
-<w:hdr xmlns:wpc="http://schemas.microsoft.com/office/word/2010/wordprocessingCanvas" xmlns:cx="http://schemas.microsoft.com/office/drawing/2014/chartex" xmlns:cx1="http://schemas.microsoft.com/office/drawing/2015/9/8/chartex" xmlns:cx2="http://schemas.microsoft.com/office/drawing/2015/10/21/chartex" xmlns:cx3="http://schemas.microsoft.com/office/drawing/2016/5/9/chartex" xmlns:cx4="http://schemas.microsoft.com/office/drawing/2016/5/10/chartex" xmlns:cx5="http://schemas.microsoft.com/office/drawing/2016/5/11/chartex" xmlns:cx6="http://schemas.microsoft.com/office/drawing/2016/5/12/chartex" xmlns:cx7="http://schemas.microsoft.com/office/drawing/2016/5/13/chartex" xmlns:cx8="http://schemas.microsoft.com/office/drawing/2016/5/14/chartex" xmlns:mc="http://schemas.openxmlformats.org/markup-compatibility/2006" xmlns:aink="http://schemas.microsoft.com/office/drawing/2016/ink" xmlns:am3d="http://schemas.microsoft.com/office/drawing/2017/model3d" xmlns:o="urn:schemas-microsoft-com:office:office" xmlns:r="http://schemas.openxmlformats.org/officeDocument/2006/relationships" xmlns:m="http://schemas.openxmlformats.org/officeDocument/2006/math" xmlns:v="urn:schemas-microsoft-com:vml" xmlns:wp14="http://schemas.microsoft.com/office/word/2010/wordprocessingDrawing" xmlns:wp="http://schemas.openxmlformats.org/drawingml/2006/wordprocessingDrawing" xmlns:w10="urn:schemas-microsoft-com:office:word" xmlns:w="http://schemas.openxmlformats.org/wordprocessingml/2006/main" xmlns:w14="http://schemas.microsoft.com/office/word/2010/wordml" xmlns:w15="http://schemas.microsoft.com/office/word/2012/wordml" xmlns:w16cid="http://schemas.microsoft.com/office/word/2016/wordml/cid" xmlns:w16se="http://schemas.microsoft.com/office/word/2015/wordml/symex" xmlns:wpg="http://schemas.microsoft.com/office/word/2010/wordprocessingGroup" xmlns:wpi="http://schemas.microsoft.com/office/word/2010/wordprocessingInk" xmlns:wne="http://schemas.microsoft.com/office/word/2006/wordml" xmlns:wps="http://schemas.microsoft.com/office/word/2010/wordprocessingShape" mc:Ignorable="w14 w15 w16se w16cid wp14">
+<w:hdr xmlns:wpc="http://schemas.microsoft.com/office/word/2010/wordprocessingCanvas" xmlns:mc="http://schemas.openxmlformats.org/markup-compatibility/2006" xmlns:o="urn:schemas-microsoft-com:office:office" xmlns:r="http://schemas.openxmlformats.org/officeDocument/2006/relationships" xmlns:m="http://schemas.openxmlformats.org/officeDocument/2006/math" xmlns:v="urn:schemas-microsoft-com:vml" xmlns:wp14="http://schemas.microsoft.com/office/word/2010/wordprocessingDrawing" xmlns:wp="http://schemas.openxmlformats.org/drawingml/2006/wordprocessingDrawing" xmlns:w10="urn:schemas-microsoft-com:office:word" xmlns:w="http://schemas.openxmlformats.org/wordprocessingml/2006/main" xmlns:w14="http://schemas.microsoft.com/office/word/2010/wordml" xmlns:w15="http://schemas.microsoft.com/office/word/2012/wordml" xmlns:wpg="http://schemas.microsoft.com/office/word/2010/wordprocessingGroup" xmlns:wpi="http://schemas.microsoft.com/office/word/2010/wordprocessingInk" xmlns:wne="http://schemas.microsoft.com/office/word/2006/wordml" xmlns:wps="http://schemas.microsoft.com/office/word/2010/wordprocessingShape" mc:Ignorable="w14 w15 wp14">
   <w:p>
     <w:pPr>
-      <w:pStyle w:val="Encabezado"/>
+      <w:pStyle w:val="Header"/>
       <w:jc w:val="center"/>
       <w:rPr>
         <w:b/>
@@ -3604,7 +3746,7 @@
 </file>
 
 <file path=word/numbering.xml><?xml version="1.0" encoding="utf-8"?>
-<w:numbering xmlns:wpc="http://schemas.microsoft.com/office/word/2010/wordprocessingCanvas" xmlns:cx="http://schemas.microsoft.com/office/drawing/2014/chartex" xmlns:cx1="http://schemas.microsoft.com/office/drawing/2015/9/8/chartex" xmlns:cx2="http://schemas.microsoft.com/office/drawing/2015/10/21/chartex" xmlns:cx3="http://schemas.microsoft.com/office/drawing/2016/5/9/chartex" xmlns:cx4="http://schemas.microsoft.com/office/drawing/2016/5/10/chartex" xmlns:cx5="http://schemas.microsoft.com/office/drawing/2016/5/11/chartex" xmlns:cx6="http://schemas.microsoft.com/office/drawing/2016/5/12/chartex" xmlns:cx7="http://schemas.microsoft.com/office/drawing/2016/5/13/chartex" xmlns:cx8="http://schemas.microsoft.com/office/drawing/2016/5/14/chartex" xmlns:mc="http://schemas.openxmlformats.org/markup-compatibility/2006" xmlns:aink="http://schemas.microsoft.com/office/drawing/2016/ink" xmlns:am3d="http://schemas.microsoft.com/office/drawing/2017/model3d" xmlns:o="urn:schemas-microsoft-com:office:office" xmlns:r="http://schemas.openxmlformats.org/officeDocument/2006/relationships" xmlns:m="http://schemas.openxmlformats.org/officeDocument/2006/math" xmlns:v="urn:schemas-microsoft-com:vml" xmlns:wp14="http://schemas.microsoft.com/office/word/2010/wordprocessingDrawing" xmlns:wp="http://schemas.openxmlformats.org/drawingml/2006/wordprocessingDrawing" xmlns:w10="urn:schemas-microsoft-com:office:word" xmlns:w="http://schemas.openxmlformats.org/wordprocessingml/2006/main" xmlns:w14="http://schemas.microsoft.com/office/word/2010/wordml" xmlns:w15="http://schemas.microsoft.com/office/word/2012/wordml" xmlns:w16cid="http://schemas.microsoft.com/office/word/2016/wordml/cid" xmlns:w16se="http://schemas.microsoft.com/office/word/2015/wordml/symex" xmlns:wpg="http://schemas.microsoft.com/office/word/2010/wordprocessingGroup" xmlns:wpi="http://schemas.microsoft.com/office/word/2010/wordprocessingInk" xmlns:wne="http://schemas.microsoft.com/office/word/2006/wordml" xmlns:wps="http://schemas.microsoft.com/office/word/2010/wordprocessingShape" mc:Ignorable="w14 w15 w16se w16cid wp14">
+<w:numbering xmlns:wpc="http://schemas.microsoft.com/office/word/2010/wordprocessingCanvas" xmlns:mc="http://schemas.openxmlformats.org/markup-compatibility/2006" xmlns:o="urn:schemas-microsoft-com:office:office" xmlns:r="http://schemas.openxmlformats.org/officeDocument/2006/relationships" xmlns:m="http://schemas.openxmlformats.org/officeDocument/2006/math" xmlns:v="urn:schemas-microsoft-com:vml" xmlns:wp14="http://schemas.microsoft.com/office/word/2010/wordprocessingDrawing" xmlns:wp="http://schemas.openxmlformats.org/drawingml/2006/wordprocessingDrawing" xmlns:w10="urn:schemas-microsoft-com:office:word" xmlns:w="http://schemas.openxmlformats.org/wordprocessingml/2006/main" xmlns:w14="http://schemas.microsoft.com/office/word/2010/wordml" xmlns:w15="http://schemas.microsoft.com/office/word/2012/wordml" xmlns:wpg="http://schemas.microsoft.com/office/word/2010/wordprocessingGroup" xmlns:wpi="http://schemas.microsoft.com/office/word/2010/wordprocessingInk" xmlns:wne="http://schemas.microsoft.com/office/word/2006/wordml" xmlns:wps="http://schemas.microsoft.com/office/word/2010/wordprocessingShape" mc:Ignorable="w14 w15 wp14">
   <w:abstractNum w:abstractNumId="0" w15:restartNumberingAfterBreak="0">
     <w:nsid w:val="41F94216"/>
     <w:multiLevelType w:val="hybridMultilevel"/>
@@ -3701,7 +3843,7 @@
 </file>
 
 <file path=word/styles.xml><?xml version="1.0" encoding="utf-8"?>
-<w:styles xmlns:mc="http://schemas.openxmlformats.org/markup-compatibility/2006" xmlns:r="http://schemas.openxmlformats.org/officeDocument/2006/relationships" xmlns:w="http://schemas.openxmlformats.org/wordprocessingml/2006/main" xmlns:w14="http://schemas.microsoft.com/office/word/2010/wordml" xmlns:w15="http://schemas.microsoft.com/office/word/2012/wordml" xmlns:w16cid="http://schemas.microsoft.com/office/word/2016/wordml/cid" xmlns:w16se="http://schemas.microsoft.com/office/word/2015/wordml/symex" mc:Ignorable="w14 w15 w16se w16cid">
+<w:styles xmlns:mc="http://schemas.openxmlformats.org/markup-compatibility/2006" xmlns:r="http://schemas.openxmlformats.org/officeDocument/2006/relationships" xmlns:w="http://schemas.openxmlformats.org/wordprocessingml/2006/main" xmlns:w14="http://schemas.microsoft.com/office/word/2010/wordml" xmlns:w15="http://schemas.microsoft.com/office/word/2012/wordml" mc:Ignorable="w14 w15">
   <w:docDefaults>
     <w:rPrDefault>
       <w:rPr>
@@ -3717,7 +3859,7 @@
       </w:pPr>
     </w:pPrDefault>
   </w:docDefaults>
-  <w:latentStyles w:defLockedState="0" w:defUIPriority="99" w:defSemiHidden="0" w:defUnhideWhenUsed="0" w:defQFormat="0" w:count="375">
+  <w:latentStyles w:defLockedState="0" w:defUIPriority="99" w:defSemiHidden="0" w:defUnhideWhenUsed="0" w:defQFormat="0" w:count="371">
     <w:lsdException w:name="Normal" w:uiPriority="0" w:qFormat="1"/>
     <w:lsdException w:name="heading 1" w:uiPriority="9" w:qFormat="1"/>
     <w:lsdException w:name="heading 2" w:semiHidden="1" w:uiPriority="9" w:unhideWhenUsed="1" w:qFormat="1"/>
@@ -4089,22 +4231,18 @@
     <w:lsdException w:name="List Table 5 Dark Accent 6" w:uiPriority="50"/>
     <w:lsdException w:name="List Table 6 Colorful Accent 6" w:uiPriority="51"/>
     <w:lsdException w:name="List Table 7 Colorful Accent 6" w:uiPriority="52"/>
-    <w:lsdException w:name="Mention" w:semiHidden="1" w:unhideWhenUsed="1"/>
-    <w:lsdException w:name="Smart Hyperlink" w:semiHidden="1" w:unhideWhenUsed="1"/>
-    <w:lsdException w:name="Hashtag" w:semiHidden="1" w:unhideWhenUsed="1"/>
-    <w:lsdException w:name="Unresolved Mention" w:semiHidden="1" w:unhideWhenUsed="1"/>
   </w:latentStyles>
   <w:style w:type="paragraph" w:default="1" w:styleId="Normal">
     <w:name w:val="Normal"/>
     <w:qFormat/>
   </w:style>
-  <w:style w:type="character" w:default="1" w:styleId="Fuentedeprrafopredeter">
+  <w:style w:type="character" w:default="1" w:styleId="DefaultParagraphFont">
     <w:name w:val="Default Paragraph Font"/>
     <w:uiPriority w:val="1"/>
     <w:semiHidden/>
     <w:unhideWhenUsed/>
   </w:style>
-  <w:style w:type="table" w:default="1" w:styleId="Tablanormal">
+  <w:style w:type="table" w:default="1" w:styleId="TableNormal">
     <w:name w:val="Normal Table"/>
     <w:uiPriority w:val="99"/>
     <w:semiHidden/>
@@ -4119,13 +4257,13 @@
       </w:tblCellMar>
     </w:tblPr>
   </w:style>
-  <w:style w:type="numbering" w:default="1" w:styleId="Sinlista">
+  <w:style w:type="numbering" w:default="1" w:styleId="NoList">
     <w:name w:val="No List"/>
     <w:uiPriority w:val="99"/>
     <w:semiHidden/>
     <w:unhideWhenUsed/>
   </w:style>
-  <w:style w:type="paragraph" w:styleId="Prrafodelista">
+  <w:style w:type="paragraph" w:styleId="ListParagraph">
     <w:name w:val="List Paragraph"/>
     <w:basedOn w:val="Normal"/>
     <w:uiPriority w:val="34"/>
@@ -4136,9 +4274,9 @@
       <w:contextualSpacing/>
     </w:pPr>
   </w:style>
-  <w:style w:type="character" w:styleId="Hipervnculo">
+  <w:style w:type="character" w:styleId="Hyperlink">
     <w:name w:val="Hyperlink"/>
-    <w:basedOn w:val="Fuentedeprrafopredeter"/>
+    <w:basedOn w:val="DefaultParagraphFont"/>
     <w:uiPriority w:val="99"/>
     <w:unhideWhenUsed/>
     <w:rsid w:val="00B7509A"/>
@@ -4147,10 +4285,10 @@
       <w:u w:val="single"/>
     </w:rPr>
   </w:style>
-  <w:style w:type="paragraph" w:styleId="Encabezado">
+  <w:style w:type="paragraph" w:styleId="Header">
     <w:name w:val="header"/>
     <w:basedOn w:val="Normal"/>
-    <w:link w:val="EncabezadoCar"/>
+    <w:link w:val="HeaderChar"/>
     <w:uiPriority w:val="99"/>
     <w:unhideWhenUsed/>
     <w:rsid w:val="003B5A90"/>
@@ -4162,17 +4300,17 @@
       <w:spacing w:after="0" w:line="240" w:lineRule="auto"/>
     </w:pPr>
   </w:style>
-  <w:style w:type="character" w:customStyle="1" w:styleId="EncabezadoCar">
-    <w:name w:val="Encabezado Car"/>
-    <w:basedOn w:val="Fuentedeprrafopredeter"/>
-    <w:link w:val="Encabezado"/>
+  <w:style w:type="character" w:customStyle="1" w:styleId="HeaderChar">
+    <w:name w:val="Header Char"/>
+    <w:basedOn w:val="DefaultParagraphFont"/>
+    <w:link w:val="Header"/>
     <w:uiPriority w:val="99"/>
     <w:rsid w:val="003B5A90"/>
   </w:style>
-  <w:style w:type="paragraph" w:styleId="Piedepgina">
+  <w:style w:type="paragraph" w:styleId="Footer">
     <w:name w:val="footer"/>
     <w:basedOn w:val="Normal"/>
-    <w:link w:val="PiedepginaCar"/>
+    <w:link w:val="FooterChar"/>
     <w:uiPriority w:val="99"/>
     <w:unhideWhenUsed/>
     <w:rsid w:val="003B5A90"/>
@@ -4184,17 +4322,17 @@
       <w:spacing w:after="0" w:line="240" w:lineRule="auto"/>
     </w:pPr>
   </w:style>
-  <w:style w:type="character" w:customStyle="1" w:styleId="PiedepginaCar">
-    <w:name w:val="Pie de página Car"/>
-    <w:basedOn w:val="Fuentedeprrafopredeter"/>
-    <w:link w:val="Piedepgina"/>
+  <w:style w:type="character" w:customStyle="1" w:styleId="FooterChar">
+    <w:name w:val="Footer Char"/>
+    <w:basedOn w:val="DefaultParagraphFont"/>
+    <w:link w:val="Footer"/>
     <w:uiPriority w:val="99"/>
     <w:rsid w:val="003B5A90"/>
   </w:style>
-  <w:style w:type="paragraph" w:styleId="Textodeglobo">
+  <w:style w:type="paragraph" w:styleId="BalloonText">
     <w:name w:val="Balloon Text"/>
     <w:basedOn w:val="Normal"/>
-    <w:link w:val="TextodegloboCar"/>
+    <w:link w:val="BalloonTextChar"/>
     <w:uiPriority w:val="99"/>
     <w:semiHidden/>
     <w:unhideWhenUsed/>
@@ -4208,10 +4346,10 @@
       <w:szCs w:val="18"/>
     </w:rPr>
   </w:style>
-  <w:style w:type="character" w:customStyle="1" w:styleId="TextodegloboCar">
-    <w:name w:val="Texto de globo Car"/>
-    <w:basedOn w:val="Fuentedeprrafopredeter"/>
-    <w:link w:val="Textodeglobo"/>
+  <w:style w:type="character" w:customStyle="1" w:styleId="BalloonTextChar">
+    <w:name w:val="Balloon Text Char"/>
+    <w:basedOn w:val="DefaultParagraphFont"/>
+    <w:link w:val="BalloonText"/>
     <w:uiPriority w:val="99"/>
     <w:semiHidden/>
     <w:rsid w:val="00140DE2"/>
@@ -4221,9 +4359,9 @@
       <w:szCs w:val="18"/>
     </w:rPr>
   </w:style>
-  <w:style w:type="character" w:styleId="Textoennegrita">
+  <w:style w:type="character" w:styleId="Strong">
     <w:name w:val="Strong"/>
-    <w:basedOn w:val="Fuentedeprrafopredeter"/>
+    <w:basedOn w:val="DefaultParagraphFont"/>
     <w:uiPriority w:val="22"/>
     <w:qFormat/>
     <w:rsid w:val="0079379A"/>

</xml_diff>